<commit_message>
verslag nog eens nagelezen
</commit_message>
<xml_diff>
--- a/Bluetooth/VerslagBluetooth.docx
+++ b/Bluetooth/VerslagBluetooth.docx
@@ -65,7 +65,13 @@
       </w:r>
       <w:proofErr w:type="spellEnd"/>
       <w:r>
-        <w:t xml:space="preserve"> point verbinding worden opgesteld tussen 2 HC-05 modules die elk verbonden zijn aan hun eigen CY8KIT59 controller. De eerste controller noemen we het control board, de bluetooth module die hier is op aangesloten zal functioneren als de master.</w:t>
+        <w:t xml:space="preserve"> point verbinding worden opgesteld tussen </w:t>
+      </w:r>
+      <w:r>
+        <w:t>twee</w:t>
+      </w:r>
+      <w:r>
+        <w:t xml:space="preserve"> HC-05 modules die elk verbonden zijn aan hun eigen CY8KIT59 controller. De eerste controller noemen we het control board, de bluetooth module die hier is op aangesloten zal functioneren als de master.</w:t>
       </w:r>
       <w:r>
         <w:br/>
@@ -269,24 +275,14 @@
       <w:r>
         <w:t xml:space="preserve">Figuur </w:t>
       </w:r>
-      <w:r>
-        <w:fldChar w:fldCharType="begin"/>
-      </w:r>
-      <w:r>
-        <w:instrText xml:space="preserve"> SEQ Figuur \* ARABIC </w:instrText>
-      </w:r>
-      <w:r>
-        <w:fldChar w:fldCharType="separate"/>
-      </w:r>
-      <w:r>
-        <w:rPr>
-          <w:noProof/>
-        </w:rPr>
-        <w:t>1</w:t>
-      </w:r>
-      <w:r>
-        <w:fldChar w:fldCharType="end"/>
-      </w:r>
+      <w:fldSimple w:instr=" SEQ Figuur \* ARABIC ">
+        <w:r>
+          <w:rPr>
+            <w:noProof/>
+          </w:rPr>
+          <w:t>1</w:t>
+        </w:r>
+      </w:fldSimple>
       <w:bookmarkEnd w:id="0"/>
       <w:r>
         <w:t xml:space="preserve">: </w:t>
@@ -304,10 +300,7 @@
     <w:p>
       <w:r>
         <w:lastRenderedPageBreak/>
-        <w:t xml:space="preserve">Verder hebben we de </w:t>
-      </w:r>
-      <w:r>
-        <w:t>‘</w:t>
+        <w:t>Verder hebben we de ‘</w:t>
       </w:r>
       <w:proofErr w:type="spellStart"/>
       <w:r>
@@ -315,13 +308,7 @@
       </w:r>
       <w:proofErr w:type="spellEnd"/>
       <w:r>
-        <w:t>’</w:t>
-      </w:r>
-      <w:r>
-        <w:t xml:space="preserve"> pin die we nodig zullen hebben om de bluetooth module in programmeer modus te zetten</w:t>
-      </w:r>
-      <w:r>
-        <w:t xml:space="preserve">, deze is ook aangesloten aan de buffer </w:t>
+        <w:t xml:space="preserve">’ pin die we nodig zullen hebben om de bluetooth module in programmeer modus te zetten, deze is ook aangesloten aan de buffer </w:t>
       </w:r>
       <w:proofErr w:type="spellStart"/>
       <w:r>
@@ -336,6 +323,9 @@
         <w:t>baudrate</w:t>
       </w:r>
       <w:proofErr w:type="spellEnd"/>
+      <w:r>
+        <w:t>, die</w:t>
+      </w:r>
       <w:r>
         <w:t xml:space="preserve"> is aangepast naar 38400 bps aangezien dat dit de standaard </w:t>
       </w:r>
@@ -521,24 +511,14 @@
       <w:r>
         <w:t xml:space="preserve">Figuur </w:t>
       </w:r>
-      <w:r>
-        <w:fldChar w:fldCharType="begin"/>
-      </w:r>
-      <w:r>
-        <w:instrText xml:space="preserve"> SEQ Figuur \* ARABIC </w:instrText>
-      </w:r>
-      <w:r>
-        <w:fldChar w:fldCharType="separate"/>
-      </w:r>
-      <w:r>
-        <w:rPr>
-          <w:noProof/>
-        </w:rPr>
-        <w:t>2</w:t>
-      </w:r>
-      <w:r>
-        <w:fldChar w:fldCharType="end"/>
-      </w:r>
+      <w:fldSimple w:instr=" SEQ Figuur \* ARABIC ">
+        <w:r>
+          <w:rPr>
+            <w:noProof/>
+          </w:rPr>
+          <w:t>2</w:t>
+        </w:r>
+      </w:fldSimple>
       <w:bookmarkEnd w:id="1"/>
       <w:r>
         <w:t>: Blokschema</w:t>
@@ -659,24 +639,14 @@
       <w:r>
         <w:t xml:space="preserve">Figuur </w:t>
       </w:r>
-      <w:r>
-        <w:fldChar w:fldCharType="begin"/>
-      </w:r>
-      <w:r>
-        <w:instrText xml:space="preserve"> SEQ Figuur \* ARABIC </w:instrText>
-      </w:r>
-      <w:r>
-        <w:fldChar w:fldCharType="separate"/>
-      </w:r>
-      <w:r>
-        <w:rPr>
-          <w:noProof/>
-        </w:rPr>
-        <w:t>3</w:t>
-      </w:r>
-      <w:r>
-        <w:fldChar w:fldCharType="end"/>
-      </w:r>
+      <w:fldSimple w:instr=" SEQ Figuur \* ARABIC ">
+        <w:r>
+          <w:rPr>
+            <w:noProof/>
+          </w:rPr>
+          <w:t>3</w:t>
+        </w:r>
+      </w:fldSimple>
       <w:bookmarkEnd w:id="2"/>
       <w:r>
         <w:t xml:space="preserve">: </w:t>
@@ -737,12 +707,7 @@
         <w:t>AT</w:t>
       </w:r>
       <w:r>
-        <w:t xml:space="preserve">’: hiermee kan je testen als je commando succesvol toe komt, de module antwoord met </w:t>
-      </w:r>
-      <w:bookmarkStart w:id="3" w:name="_GoBack"/>
-      <w:bookmarkEnd w:id="3"/>
-      <w:r>
-        <w:t>OK.</w:t>
+        <w:t>’: hiermee kan je testen als je commando succesvol toe komt, de module antwoord met OK.</w:t>
       </w:r>
     </w:p>
     <w:p>
@@ -975,13 +940,7 @@
         <w:rPr>
           <w:bCs/>
         </w:rPr>
-        <w:t xml:space="preserve">’ </w:t>
-      </w:r>
-      <w:r>
-        <w:rPr>
-          <w:bCs/>
-        </w:rPr>
-        <w:t>: Als de module naar een paswoord vraagt geef je dit commando in.</w:t>
+        <w:t>’ : Als de module naar een paswoord vraagt geef je dit commando in.</w:t>
       </w:r>
     </w:p>
     <w:p>
@@ -1011,13 +970,7 @@
         <w:rPr>
           <w:bCs/>
         </w:rPr>
-        <w:t xml:space="preserve">’ </w:t>
-      </w:r>
-      <w:r>
-        <w:rPr>
-          <w:bCs/>
-        </w:rPr>
-        <w:t xml:space="preserve">: Met dit commando stel je de module in als </w:t>
+        <w:t xml:space="preserve">’ : Met dit commando stel je de module in als </w:t>
       </w:r>
       <w:r>
         <w:rPr>
@@ -1104,10 +1057,82 @@
       </w:r>
       <w:proofErr w:type="spellEnd"/>
       <w:r>
-        <w:t>/FF/’. De M is het commando karakter, als je dit wijzigt kan je bepaalde dingen aansturen zie TABEL voor ondersteunde commando’s. Het deel tussen de ‘/ ‘ karakters is de data. De data wordt hexadecimaal doorgestuurd en zal een waarde representeren tussen 0 en 255</w:t>
+        <w:t xml:space="preserve">/FF/’. De M is het commando karakter, als je dit wijzigt kan je bepaalde dingen aansturen zie </w:t>
+      </w:r>
+      <w:r>
+        <w:fldChar w:fldCharType="begin"/>
+      </w:r>
+      <w:r>
+        <w:instrText xml:space="preserve"> REF _Ref513982133 \h </w:instrText>
+      </w:r>
+      <w:r>
+        <w:fldChar w:fldCharType="separate"/>
+      </w:r>
+      <w:r>
+        <w:t xml:space="preserve">Tabel </w:t>
+      </w:r>
+      <w:r>
+        <w:rPr>
+          <w:noProof/>
+        </w:rPr>
+        <w:t>1</w:t>
+      </w:r>
+      <w:r>
+        <w:fldChar w:fldCharType="end"/>
+      </w:r>
+      <w:r>
+        <w:t xml:space="preserve"> </w:t>
+      </w:r>
+      <w:r>
+        <w:t>voor</w:t>
+      </w:r>
+      <w:r>
+        <w:t xml:space="preserve"> de</w:t>
+      </w:r>
+      <w:r>
+        <w:t xml:space="preserve"> ondersteunde commando</w:t>
+      </w:r>
+      <w:r>
+        <w:t>’</w:t>
+      </w:r>
+      <w:r>
+        <w:t>s</w:t>
+      </w:r>
+      <w:r>
+        <w:t xml:space="preserve"> te bekijken</w:t>
+      </w:r>
+      <w:bookmarkStart w:id="3" w:name="_GoBack"/>
+      <w:bookmarkEnd w:id="3"/>
+      <w:r>
+        <w:t>. Het deel tussen de ‘/ ‘ karakters is de data. De data wordt hexadecimaal doorgestuurd en zal een waarde representeren tussen 0 en 255</w:t>
       </w:r>
     </w:p>
     <w:p/>
+    <w:p>
+      <w:pPr>
+        <w:pStyle w:val="Bijschrift"/>
+        <w:keepNext/>
+      </w:pPr>
+      <w:bookmarkStart w:id="4" w:name="_Ref513982133"/>
+      <w:r>
+        <w:t xml:space="preserve">Tabel </w:t>
+      </w:r>
+      <w:fldSimple w:instr=" SEQ Tabel \* ARABIC ">
+        <w:r>
+          <w:rPr>
+            <w:noProof/>
+          </w:rPr>
+          <w:t>1</w:t>
+        </w:r>
+      </w:fldSimple>
+      <w:bookmarkEnd w:id="4"/>
+      <w:r>
+        <w:t>: G</w:t>
+      </w:r>
+      <w:r>
+        <w:t>eïmplementeerde commando's</w:t>
+      </w:r>
+    </w:p>
     <w:tbl>
       <w:tblPr>
         <w:tblStyle w:val="Tabelraster"/>
@@ -1305,13 +1330,7 @@
           </w:tcPr>
           <w:p>
             <w:r>
-              <w:t xml:space="preserve">Stuur de </w:t>
-            </w:r>
-            <w:r>
-              <w:t>Y</w:t>
-            </w:r>
-            <w:r>
-              <w:t xml:space="preserve"> waarde van de joystick door naar de robot</w:t>
+              <w:t>Stuur de Y waarde van de joystick door naar de robot</w:t>
             </w:r>
           </w:p>
         </w:tc>
@@ -1428,6 +1447,7 @@
         <w:docPartUnique/>
       </w:docPartObj>
     </w:sdtPr>
+    <w:sdtEndPr/>
     <w:sdtContent>
       <w:p>
         <w:pPr>
@@ -2765,7 +2785,7 @@
 </file>
 
 <file path=customXml/itemProps1.xml><?xml version="1.0" encoding="utf-8"?>
-<ds:datastoreItem xmlns:ds="http://schemas.openxmlformats.org/officeDocument/2006/customXml" ds:itemID="{49E14355-504C-4328-985F-E944428FD798}">
+<ds:datastoreItem xmlns:ds="http://schemas.openxmlformats.org/officeDocument/2006/customXml" ds:itemID="{A3AB7FD7-67FB-4140-90A6-E518288919FD}">
   <ds:schemaRefs>
     <ds:schemaRef ds:uri="http://schemas.openxmlformats.org/officeDocument/2006/bibliography"/>
   </ds:schemaRefs>

</xml_diff>